<commit_message>
finalização primeiro projeto alura
</commit_message>
<xml_diff>
--- a/Estudos/Capitulo 1.docx
+++ b/Estudos/Capitulo 1.docx
@@ -863,8 +863,20 @@
     <w:p>
       <w:pPr>
         <w:pStyle w:val="SemEspaamento"/>
-      </w:pPr>
-      <w:r>
+        <w:numPr>
+          <w:ilvl w:val="0"/>
+          <w:numId w:val="0"/>
+        </w:numPr>
+        <w:rPr>
+          <w:b w:val="0"/>
+          <w:bCs w:val="0"/>
+        </w:rPr>
+      </w:pPr>
+      <w:r>
+        <w:rPr>
+          <w:b w:val="0"/>
+          <w:bCs w:val="0"/>
+        </w:rPr>
         <w:t xml:space="preserve">Como ajustar a altura do elemento, através da propriedade </w:t>
       </w:r>
     </w:p>
@@ -872,14 +884,18 @@
       <w:pPr>
         <w:rPr>
           <w:rFonts w:ascii="Arial" w:hAnsi="Arial" w:cs="Arial"/>
-          <w:sz w:val="24"/>
-          <w:szCs w:val="24"/>
-        </w:rPr>
-      </w:pPr>
-      <w:proofErr w:type="spellStart"/>
-      <w:r>
-        <w:rPr>
-          <w:rFonts w:ascii="Arial" w:hAnsi="Arial" w:cs="Arial"/>
+          <w:b/>
+          <w:bCs/>
+          <w:sz w:val="24"/>
+          <w:szCs w:val="24"/>
+        </w:rPr>
+      </w:pPr>
+      <w:proofErr w:type="spellStart"/>
+      <w:r>
+        <w:rPr>
+          <w:rFonts w:ascii="Arial" w:hAnsi="Arial" w:cs="Arial"/>
+          <w:b/>
+          <w:bCs/>
           <w:sz w:val="24"/>
           <w:szCs w:val="24"/>
         </w:rPr>
@@ -890,8 +906,23 @@
     <w:p>
       <w:pPr>
         <w:pStyle w:val="SemEspaamento"/>
-      </w:pPr>
-      <w:r>
+        <w:numPr>
+          <w:ilvl w:val="0"/>
+          <w:numId w:val="0"/>
+        </w:numPr>
+        <w:tabs>
+          <w:tab w:val="left" w:pos="1276"/>
+        </w:tabs>
+        <w:rPr>
+          <w:b w:val="0"/>
+          <w:bCs w:val="0"/>
+        </w:rPr>
+      </w:pPr>
+      <w:r>
+        <w:rPr>
+          <w:b w:val="0"/>
+          <w:bCs w:val="0"/>
+        </w:rPr>
         <w:t xml:space="preserve">Como ajustar a largura do elemento, através da propriedade </w:t>
       </w:r>
     </w:p>
@@ -899,14 +930,18 @@
       <w:pPr>
         <w:rPr>
           <w:rFonts w:ascii="Arial" w:hAnsi="Arial" w:cs="Arial"/>
-          <w:sz w:val="24"/>
-          <w:szCs w:val="24"/>
-        </w:rPr>
-      </w:pPr>
-      <w:proofErr w:type="spellStart"/>
-      <w:r>
-        <w:rPr>
-          <w:rFonts w:ascii="Arial" w:hAnsi="Arial" w:cs="Arial"/>
+          <w:b/>
+          <w:bCs/>
+          <w:sz w:val="24"/>
+          <w:szCs w:val="24"/>
+        </w:rPr>
+      </w:pPr>
+      <w:proofErr w:type="spellStart"/>
+      <w:r>
+        <w:rPr>
+          <w:rFonts w:ascii="Arial" w:hAnsi="Arial" w:cs="Arial"/>
+          <w:b/>
+          <w:bCs/>
           <w:sz w:val="24"/>
           <w:szCs w:val="24"/>
         </w:rPr>
@@ -917,8 +952,20 @@
     <w:p>
       <w:pPr>
         <w:pStyle w:val="SemEspaamento"/>
-      </w:pPr>
-      <w:r>
+        <w:numPr>
+          <w:ilvl w:val="0"/>
+          <w:numId w:val="0"/>
+        </w:numPr>
+        <w:rPr>
+          <w:b w:val="0"/>
+          <w:bCs w:val="0"/>
+        </w:rPr>
+      </w:pPr>
+      <w:r>
+        <w:rPr>
+          <w:b w:val="0"/>
+          <w:bCs w:val="0"/>
+        </w:rPr>
         <w:t>Como ajustar o espaçamento interno do elemento, através da propriedade</w:t>
       </w:r>
     </w:p>
@@ -926,14 +973,18 @@
       <w:pPr>
         <w:rPr>
           <w:rFonts w:ascii="Arial" w:hAnsi="Arial" w:cs="Arial"/>
-          <w:sz w:val="24"/>
-          <w:szCs w:val="24"/>
-        </w:rPr>
-      </w:pPr>
-      <w:proofErr w:type="spellStart"/>
-      <w:r>
-        <w:rPr>
-          <w:rFonts w:ascii="Arial" w:hAnsi="Arial" w:cs="Arial"/>
+          <w:b/>
+          <w:bCs/>
+          <w:sz w:val="24"/>
+          <w:szCs w:val="24"/>
+        </w:rPr>
+      </w:pPr>
+      <w:proofErr w:type="spellStart"/>
+      <w:r>
+        <w:rPr>
+          <w:rFonts w:ascii="Arial" w:hAnsi="Arial" w:cs="Arial"/>
+          <w:b/>
+          <w:bCs/>
           <w:sz w:val="24"/>
           <w:szCs w:val="24"/>
         </w:rPr>
@@ -944,8 +995,20 @@
     <w:p>
       <w:pPr>
         <w:pStyle w:val="SemEspaamento"/>
-      </w:pPr>
-      <w:r>
+        <w:numPr>
+          <w:ilvl w:val="0"/>
+          <w:numId w:val="0"/>
+        </w:numPr>
+        <w:rPr>
+          <w:b w:val="0"/>
+          <w:bCs w:val="0"/>
+        </w:rPr>
+      </w:pPr>
+      <w:r>
+        <w:rPr>
+          <w:b w:val="0"/>
+          <w:bCs w:val="0"/>
+        </w:rPr>
         <w:t>Como ajustar o espaçamento externo do elemento, através da propriedade</w:t>
       </w:r>
     </w:p>
@@ -953,18 +1016,247 @@
       <w:pPr>
         <w:rPr>
           <w:rFonts w:ascii="Arial" w:hAnsi="Arial" w:cs="Arial"/>
-          <w:sz w:val="24"/>
-          <w:szCs w:val="24"/>
-        </w:rPr>
-      </w:pPr>
-      <w:proofErr w:type="spellStart"/>
-      <w:r>
-        <w:rPr>
-          <w:rFonts w:ascii="Arial" w:hAnsi="Arial" w:cs="Arial"/>
-          <w:sz w:val="24"/>
-          <w:szCs w:val="24"/>
-        </w:rPr>
-        <w:t>margin</w:t>
+          <w:b/>
+          <w:bCs/>
+          <w:sz w:val="24"/>
+          <w:szCs w:val="24"/>
+        </w:rPr>
+      </w:pPr>
+      <w:proofErr w:type="spellStart"/>
+      <w:r>
+        <w:rPr>
+          <w:rFonts w:ascii="Arial" w:hAnsi="Arial" w:cs="Arial"/>
+          <w:b/>
+          <w:bCs/>
+          <w:sz w:val="24"/>
+          <w:szCs w:val="24"/>
+        </w:rPr>
+        <w:t>M</w:t>
+      </w:r>
+      <w:r>
+        <w:rPr>
+          <w:rFonts w:ascii="Arial" w:hAnsi="Arial" w:cs="Arial"/>
+          <w:b/>
+          <w:bCs/>
+          <w:sz w:val="24"/>
+          <w:szCs w:val="24"/>
+        </w:rPr>
+        <w:t>argin</w:t>
+      </w:r>
+      <w:proofErr w:type="spellEnd"/>
+    </w:p>
+    <w:p>
+      <w:pPr>
+        <w:rPr>
+          <w:rFonts w:ascii="Arial" w:hAnsi="Arial" w:cs="Arial"/>
+          <w:sz w:val="24"/>
+          <w:szCs w:val="24"/>
+        </w:rPr>
+      </w:pPr>
+    </w:p>
+    <w:p>
+      <w:pPr>
+        <w:pStyle w:val="SemEspaamento"/>
+      </w:pPr>
+      <w:r>
+        <w:t>A trabalhar com listas não-ordenadas e listas ordenadas</w:t>
+      </w:r>
+    </w:p>
+    <w:p>
+      <w:pPr>
+        <w:rPr>
+          <w:rFonts w:ascii="Arial" w:hAnsi="Arial" w:cs="Arial"/>
+          <w:sz w:val="24"/>
+          <w:szCs w:val="24"/>
+        </w:rPr>
+      </w:pPr>
+      <w:r>
+        <w:rPr>
+          <w:rFonts w:ascii="Arial" w:hAnsi="Arial" w:cs="Arial"/>
+          <w:sz w:val="24"/>
+          <w:szCs w:val="24"/>
+        </w:rPr>
+        <w:t xml:space="preserve">Para cada um dos itens da lista, utilizamos a </w:t>
+      </w:r>
+      <w:proofErr w:type="spellStart"/>
+      <w:r>
+        <w:rPr>
+          <w:rFonts w:ascii="Arial" w:hAnsi="Arial" w:cs="Arial"/>
+          <w:sz w:val="24"/>
+          <w:szCs w:val="24"/>
+        </w:rPr>
+        <w:t>tag</w:t>
+      </w:r>
+      <w:proofErr w:type="spellEnd"/>
+      <w:r>
+        <w:rPr>
+          <w:rFonts w:ascii="Arial" w:hAnsi="Arial" w:cs="Arial"/>
+          <w:sz w:val="24"/>
+          <w:szCs w:val="24"/>
+        </w:rPr>
+        <w:t xml:space="preserve"> &lt;li&gt;</w:t>
+      </w:r>
+    </w:p>
+    <w:p>
+      <w:pPr>
+        <w:rPr>
+          <w:rFonts w:ascii="Arial" w:hAnsi="Arial" w:cs="Arial"/>
+          <w:sz w:val="24"/>
+          <w:szCs w:val="24"/>
+        </w:rPr>
+      </w:pPr>
+      <w:r>
+        <w:rPr>
+          <w:rFonts w:ascii="Arial" w:hAnsi="Arial" w:cs="Arial"/>
+          <w:sz w:val="24"/>
+          <w:szCs w:val="24"/>
+        </w:rPr>
+        <w:t>O conceito das classes no CSS</w:t>
+      </w:r>
+    </w:p>
+    <w:p>
+      <w:pPr>
+        <w:rPr>
+          <w:rFonts w:ascii="Arial" w:hAnsi="Arial" w:cs="Arial"/>
+          <w:sz w:val="24"/>
+          <w:szCs w:val="24"/>
+        </w:rPr>
+      </w:pPr>
+      <w:r>
+        <w:rPr>
+          <w:rFonts w:ascii="Arial" w:hAnsi="Arial" w:cs="Arial"/>
+          <w:sz w:val="24"/>
+          <w:szCs w:val="24"/>
+        </w:rPr>
+        <w:t>Elas servem para marcar itens, que são repetíveis</w:t>
+      </w:r>
+    </w:p>
+    <w:p>
+      <w:pPr>
+        <w:rPr>
+          <w:rFonts w:ascii="Arial" w:hAnsi="Arial" w:cs="Arial"/>
+          <w:sz w:val="24"/>
+          <w:szCs w:val="24"/>
+        </w:rPr>
+      </w:pPr>
+      <w:r>
+        <w:rPr>
+          <w:rFonts w:ascii="Arial" w:hAnsi="Arial" w:cs="Arial"/>
+          <w:sz w:val="24"/>
+          <w:szCs w:val="24"/>
+        </w:rPr>
+        <w:t>Como referenciar uma classe no CSS</w:t>
+      </w:r>
+    </w:p>
+    <w:p>
+      <w:pPr>
+        <w:rPr>
+          <w:rFonts w:ascii="Arial" w:hAnsi="Arial" w:cs="Arial"/>
+          <w:sz w:val="24"/>
+          <w:szCs w:val="24"/>
+        </w:rPr>
+      </w:pPr>
+      <w:r>
+        <w:rPr>
+          <w:rFonts w:ascii="Arial" w:hAnsi="Arial" w:cs="Arial"/>
+          <w:sz w:val="24"/>
+          <w:szCs w:val="24"/>
+        </w:rPr>
+        <w:t xml:space="preserve">Divisões de conteúdo, utilizando a </w:t>
+      </w:r>
+      <w:proofErr w:type="spellStart"/>
+      <w:r>
+        <w:rPr>
+          <w:rFonts w:ascii="Arial" w:hAnsi="Arial" w:cs="Arial"/>
+          <w:sz w:val="24"/>
+          <w:szCs w:val="24"/>
+        </w:rPr>
+        <w:t>tag</w:t>
+      </w:r>
+      <w:proofErr w:type="spellEnd"/>
+      <w:r>
+        <w:rPr>
+          <w:rFonts w:ascii="Arial" w:hAnsi="Arial" w:cs="Arial"/>
+          <w:sz w:val="24"/>
+          <w:szCs w:val="24"/>
+        </w:rPr>
+        <w:t xml:space="preserve"> </w:t>
+      </w:r>
+      <w:r>
+        <w:rPr>
+          <w:rFonts w:ascii="Arial" w:hAnsi="Arial" w:cs="Arial"/>
+          <w:b/>
+          <w:bCs/>
+          <w:sz w:val="24"/>
+          <w:szCs w:val="24"/>
+        </w:rPr>
+        <w:t>&lt;</w:t>
+      </w:r>
+      <w:proofErr w:type="spellStart"/>
+      <w:r>
+        <w:rPr>
+          <w:rFonts w:ascii="Arial" w:hAnsi="Arial" w:cs="Arial"/>
+          <w:b/>
+          <w:bCs/>
+          <w:sz w:val="24"/>
+          <w:szCs w:val="24"/>
+        </w:rPr>
+        <w:t>div</w:t>
+      </w:r>
+      <w:proofErr w:type="spellEnd"/>
+      <w:r>
+        <w:rPr>
+          <w:rFonts w:ascii="Arial" w:hAnsi="Arial" w:cs="Arial"/>
+          <w:b/>
+          <w:bCs/>
+          <w:sz w:val="24"/>
+          <w:szCs w:val="24"/>
+        </w:rPr>
+        <w:t>&gt;</w:t>
+      </w:r>
+    </w:p>
+    <w:p>
+      <w:pPr>
+        <w:rPr>
+          <w:rFonts w:ascii="Arial" w:hAnsi="Arial" w:cs="Arial"/>
+          <w:sz w:val="24"/>
+          <w:szCs w:val="24"/>
+        </w:rPr>
+      </w:pPr>
+      <w:r>
+        <w:rPr>
+          <w:rFonts w:ascii="Arial" w:hAnsi="Arial" w:cs="Arial"/>
+          <w:sz w:val="24"/>
+          <w:szCs w:val="24"/>
+        </w:rPr>
+        <w:t xml:space="preserve">Os comportamentos </w:t>
+      </w:r>
+      <w:proofErr w:type="spellStart"/>
+      <w:r>
+        <w:rPr>
+          <w:rFonts w:ascii="Arial" w:hAnsi="Arial" w:cs="Arial"/>
+          <w:sz w:val="24"/>
+          <w:szCs w:val="24"/>
+        </w:rPr>
+        <w:t>inline</w:t>
+      </w:r>
+      <w:proofErr w:type="spellEnd"/>
+      <w:r>
+        <w:rPr>
+          <w:rFonts w:ascii="Arial" w:hAnsi="Arial" w:cs="Arial"/>
+          <w:sz w:val="24"/>
+          <w:szCs w:val="24"/>
+        </w:rPr>
+        <w:t xml:space="preserve"> e </w:t>
+      </w:r>
+      <w:proofErr w:type="spellStart"/>
+      <w:r>
+        <w:rPr>
+          <w:rFonts w:ascii="Arial" w:hAnsi="Arial" w:cs="Arial"/>
+          <w:sz w:val="24"/>
+          <w:szCs w:val="24"/>
+        </w:rPr>
+        <w:t>block</w:t>
       </w:r>
       <w:proofErr w:type="spellEnd"/>
     </w:p>

</xml_diff>